<commit_message>
pushing EM update FINAL
</commit_message>
<xml_diff>
--- a/COSC 528/Project 2/COSC528_Project2_istewar1.docx
+++ b/COSC 528/Project 2/COSC528_Project2_istewar1.docx
@@ -182,6 +182,14 @@
       </w:r>
     </w:p>
     <w:p>
+      <w:pPr>
+        <w:pStyle w:val="Heading2"/>
+      </w:pPr>
+      <w:r>
+        <w:t>1.1 Dimensionality Reduction</w:t>
+      </w:r>
+    </w:p>
+    <w:p>
       <w:r>
         <w:t>Prior to arranging, a</w:t>
       </w:r>
@@ -220,7 +228,6 @@
         </w:numPr>
       </w:pPr>
       <w:r>
-        <w:lastRenderedPageBreak/>
         <w:t>simpler models provide more robust results on smaller datasets;</w:t>
       </w:r>
     </w:p>
@@ -248,11 +255,7 @@
         <w:t xml:space="preserve">potential increase in graphical representation of the original data as the analysis can be visualized in a lower dimension. </w:t>
       </w:r>
     </w:p>
-    <w:p>
-      <w:pPr>
-        <w:pStyle w:val="ListParagraph"/>
-      </w:pPr>
-    </w:p>
+    <w:p/>
     <w:p>
       <w:r>
         <w:t>To analyze the usefulness of each feature in an attempt to decrease the dimensionality of the data, principal component analysis</w:t>
@@ -831,9 +834,1988 @@
       <w:r>
         <w:t xml:space="preserve">is used. </w:t>
       </w:r>
+      <w:r>
+        <w:t xml:space="preserve">To prove this point that PCA and SVD will result in equal solutions, a random </w:t>
+      </w:r>
+      <m:oMath>
+        <m:r>
+          <w:rPr>
+            <w:rFonts w:ascii="Cambria Math" w:hAnsi="Cambria Math"/>
+          </w:rPr>
+          <m:t xml:space="preserve">(5 </m:t>
+        </m:r>
+        <m:r>
+          <m:rPr>
+            <m:sty m:val="p"/>
+          </m:rPr>
+          <w:rPr>
+            <w:rFonts w:ascii="Cambria Math" w:hAnsi="Cambria Math"/>
+          </w:rPr>
+          <m:t>x</m:t>
+        </m:r>
+        <m:r>
+          <m:rPr>
+            <m:sty m:val="p"/>
+          </m:rPr>
+          <w:rPr>
+            <w:rFonts w:ascii="Cambria Math" w:hAnsi="Cambria Math"/>
+          </w:rPr>
+          <m:t xml:space="preserve"> </m:t>
+        </m:r>
+        <m:r>
+          <w:rPr>
+            <w:rFonts w:ascii="Cambria Math" w:hAnsi="Cambria Math"/>
+          </w:rPr>
+          <m:t>4)</m:t>
+        </m:r>
+      </m:oMath>
+      <w:r>
+        <w:t xml:space="preserve"> matrix was created and two approaches were used: (1) Python’s SVD function in SciPy linear algebra library (</w:t>
+      </w:r>
+      <w:r>
+        <w:rPr>
+          <w:i/>
+        </w:rPr>
+        <w:t>scipy.linalg.svd)</w:t>
+      </w:r>
+      <w:r>
+        <w:t>, and (2) Python’s SciKit-Learn’s decomposition library for PCA (</w:t>
+      </w:r>
+      <w:r>
+        <w:rPr>
+          <w:i/>
+        </w:rPr>
+        <w:t>sklearn.decomposition.PCA</w:t>
+      </w:r>
+      <w:r>
+        <w:t xml:space="preserve">). </w:t>
+      </w:r>
+    </w:p>
+    <w:p/>
+    <w:p>
+      <m:oMathPara>
+        <m:oMath>
+          <m:r>
+            <m:rPr>
+              <m:sty m:val="bi"/>
+            </m:rPr>
+            <w:rPr>
+              <w:rFonts w:ascii="Cambria Math" w:hAnsi="Cambria Math"/>
+            </w:rPr>
+            <m:t>X=</m:t>
+          </m:r>
+          <m:d>
+            <m:dPr>
+              <m:begChr m:val="["/>
+              <m:endChr m:val="]"/>
+              <m:ctrlPr>
+                <w:rPr>
+                  <w:rFonts w:ascii="Cambria Math" w:hAnsi="Cambria Math"/>
+                  <w:i/>
+                </w:rPr>
+              </m:ctrlPr>
+            </m:dPr>
+            <m:e>
+              <m:r>
+                <w:rPr>
+                  <w:rFonts w:ascii="Cambria Math" w:hAnsi="Cambria Math"/>
+                </w:rPr>
+                <m:t xml:space="preserve"> </m:t>
+              </m:r>
+              <m:m>
+                <m:mPr>
+                  <m:mcs>
+                    <m:mc>
+                      <m:mcPr>
+                        <m:count m:val="2"/>
+                        <m:mcJc m:val="center"/>
+                      </m:mcPr>
+                    </m:mc>
+                  </m:mcs>
+                  <m:ctrlPr>
+                    <w:rPr>
+                      <w:rFonts w:ascii="Cambria Math" w:hAnsi="Cambria Math"/>
+                      <w:i/>
+                    </w:rPr>
+                  </m:ctrlPr>
+                </m:mPr>
+                <m:mr>
+                  <m:e>
+                    <m:m>
+                      <m:mPr>
+                        <m:mcs>
+                          <m:mc>
+                            <m:mcPr>
+                              <m:count m:val="1"/>
+                              <m:mcJc m:val="center"/>
+                            </m:mcPr>
+                          </m:mc>
+                        </m:mcs>
+                        <m:ctrlPr>
+                          <w:rPr>
+                            <w:rFonts w:ascii="Cambria Math" w:hAnsi="Cambria Math"/>
+                            <w:i/>
+                          </w:rPr>
+                        </m:ctrlPr>
+                      </m:mPr>
+                      <m:mr>
+                        <m:e>
+                          <m:m>
+                            <m:mPr>
+                              <m:mcs>
+                                <m:mc>
+                                  <m:mcPr>
+                                    <m:count m:val="2"/>
+                                    <m:mcJc m:val="center"/>
+                                  </m:mcPr>
+                                </m:mc>
+                              </m:mcs>
+                              <m:ctrlPr>
+                                <w:rPr>
+                                  <w:rFonts w:ascii="Cambria Math" w:hAnsi="Cambria Math"/>
+                                  <w:i/>
+                                </w:rPr>
+                              </m:ctrlPr>
+                            </m:mPr>
+                            <m:mr>
+                              <m:e>
+                                <m:r>
+                                  <w:rPr>
+                                    <w:rFonts w:ascii="Cambria Math" w:hAnsi="Cambria Math"/>
+                                  </w:rPr>
+                                  <m:t>59</m:t>
+                                </m:r>
+                              </m:e>
+                              <m:e>
+                                <m:r>
+                                  <w:rPr>
+                                    <w:rFonts w:ascii="Cambria Math" w:hAnsi="Cambria Math"/>
+                                  </w:rPr>
+                                  <m:t>64</m:t>
+                                </m:r>
+                              </m:e>
+                            </m:mr>
+                          </m:m>
+                        </m:e>
+                      </m:mr>
+                      <m:mr>
+                        <m:e>
+                          <m:m>
+                            <m:mPr>
+                              <m:mcs>
+                                <m:mc>
+                                  <m:mcPr>
+                                    <m:count m:val="2"/>
+                                    <m:mcJc m:val="center"/>
+                                  </m:mcPr>
+                                </m:mc>
+                              </m:mcs>
+                              <m:ctrlPr>
+                                <w:rPr>
+                                  <w:rFonts w:ascii="Cambria Math" w:hAnsi="Cambria Math"/>
+                                  <w:i/>
+                                </w:rPr>
+                              </m:ctrlPr>
+                            </m:mPr>
+                            <m:mr>
+                              <m:e>
+                                <m:r>
+                                  <w:rPr>
+                                    <w:rFonts w:ascii="Cambria Math" w:hAnsi="Cambria Math"/>
+                                  </w:rPr>
+                                  <m:t>75</m:t>
+                                </m:r>
+                              </m:e>
+                              <m:e>
+                                <m:r>
+                                  <w:rPr>
+                                    <w:rFonts w:ascii="Cambria Math" w:hAnsi="Cambria Math"/>
+                                  </w:rPr>
+                                  <m:t>80</m:t>
+                                </m:r>
+                              </m:e>
+                            </m:mr>
+                          </m:m>
+                        </m:e>
+                      </m:mr>
+                    </m:m>
+                  </m:e>
+                  <m:e>
+                    <m:m>
+                      <m:mPr>
+                        <m:mcs>
+                          <m:mc>
+                            <m:mcPr>
+                              <m:count m:val="1"/>
+                              <m:mcJc m:val="center"/>
+                            </m:mcPr>
+                          </m:mc>
+                        </m:mcs>
+                        <m:ctrlPr>
+                          <w:rPr>
+                            <w:rFonts w:ascii="Cambria Math" w:hAnsi="Cambria Math"/>
+                            <w:i/>
+                          </w:rPr>
+                        </m:ctrlPr>
+                      </m:mPr>
+                      <m:mr>
+                        <m:e>
+                          <m:m>
+                            <m:mPr>
+                              <m:mcs>
+                                <m:mc>
+                                  <m:mcPr>
+                                    <m:count m:val="2"/>
+                                    <m:mcJc m:val="center"/>
+                                  </m:mcPr>
+                                </m:mc>
+                              </m:mcs>
+                              <m:ctrlPr>
+                                <w:rPr>
+                                  <w:rFonts w:ascii="Cambria Math" w:hAnsi="Cambria Math"/>
+                                  <w:i/>
+                                </w:rPr>
+                              </m:ctrlPr>
+                            </m:mPr>
+                            <m:mr>
+                              <m:e>
+                                <m:r>
+                                  <w:rPr>
+                                    <w:rFonts w:ascii="Cambria Math" w:hAnsi="Cambria Math"/>
+                                  </w:rPr>
+                                  <m:t>71</m:t>
+                                </m:r>
+                              </m:e>
+                              <m:e>
+                                <m:r>
+                                  <w:rPr>
+                                    <w:rFonts w:ascii="Cambria Math" w:hAnsi="Cambria Math"/>
+                                  </w:rPr>
+                                  <m:t>83</m:t>
+                                </m:r>
+                              </m:e>
+                            </m:mr>
+                          </m:m>
+                        </m:e>
+                      </m:mr>
+                      <m:mr>
+                        <m:e>
+                          <m:m>
+                            <m:mPr>
+                              <m:mcs>
+                                <m:mc>
+                                  <m:mcPr>
+                                    <m:count m:val="2"/>
+                                    <m:mcJc m:val="center"/>
+                                  </m:mcPr>
+                                </m:mc>
+                              </m:mcs>
+                              <m:ctrlPr>
+                                <w:rPr>
+                                  <w:rFonts w:ascii="Cambria Math" w:hAnsi="Cambria Math"/>
+                                  <w:i/>
+                                </w:rPr>
+                              </m:ctrlPr>
+                            </m:mPr>
+                            <m:mr>
+                              <m:e>
+                                <m:r>
+                                  <w:rPr>
+                                    <w:rFonts w:ascii="Cambria Math" w:hAnsi="Cambria Math"/>
+                                  </w:rPr>
+                                  <m:t>55</m:t>
+                                </m:r>
+                              </m:e>
+                              <m:e>
+                                <m:r>
+                                  <w:rPr>
+                                    <w:rFonts w:ascii="Cambria Math" w:hAnsi="Cambria Math"/>
+                                  </w:rPr>
+                                  <m:t>97</m:t>
+                                </m:r>
+                              </m:e>
+                            </m:mr>
+                          </m:m>
+                        </m:e>
+                      </m:mr>
+                    </m:m>
+                  </m:e>
+                </m:mr>
+                <m:mr>
+                  <m:e>
+                    <m:m>
+                      <m:mPr>
+                        <m:mcs>
+                          <m:mc>
+                            <m:mcPr>
+                              <m:count m:val="1"/>
+                              <m:mcJc m:val="center"/>
+                            </m:mcPr>
+                          </m:mc>
+                        </m:mcs>
+                        <m:ctrlPr>
+                          <w:rPr>
+                            <w:rFonts w:ascii="Cambria Math" w:hAnsi="Cambria Math"/>
+                            <w:i/>
+                          </w:rPr>
+                        </m:ctrlPr>
+                      </m:mPr>
+                      <m:mr>
+                        <m:e>
+                          <m:m>
+                            <m:mPr>
+                              <m:mcs>
+                                <m:mc>
+                                  <m:mcPr>
+                                    <m:count m:val="2"/>
+                                    <m:mcJc m:val="center"/>
+                                  </m:mcPr>
+                                </m:mc>
+                              </m:mcs>
+                              <m:ctrlPr>
+                                <w:rPr>
+                                  <w:rFonts w:ascii="Cambria Math" w:hAnsi="Cambria Math"/>
+                                  <w:i/>
+                                </w:rPr>
+                              </m:ctrlPr>
+                            </m:mPr>
+                            <m:mr>
+                              <m:e>
+                                <m:r>
+                                  <w:rPr>
+                                    <w:rFonts w:ascii="Cambria Math" w:hAnsi="Cambria Math"/>
+                                  </w:rPr>
+                                  <m:t>94</m:t>
+                                </m:r>
+                              </m:e>
+                              <m:e>
+                                <m:r>
+                                  <w:rPr>
+                                    <w:rFonts w:ascii="Cambria Math" w:hAnsi="Cambria Math"/>
+                                  </w:rPr>
+                                  <m:t>64</m:t>
+                                </m:r>
+                              </m:e>
+                            </m:mr>
+                          </m:m>
+                        </m:e>
+                      </m:mr>
+                      <m:mr>
+                        <m:e>
+                          <m:m>
+                            <m:mPr>
+                              <m:mcs>
+                                <m:mc>
+                                  <m:mcPr>
+                                    <m:count m:val="2"/>
+                                    <m:mcJc m:val="center"/>
+                                  </m:mcPr>
+                                </m:mc>
+                              </m:mcs>
+                              <m:ctrlPr>
+                                <w:rPr>
+                                  <w:rFonts w:ascii="Cambria Math" w:hAnsi="Cambria Math"/>
+                                  <w:i/>
+                                </w:rPr>
+                              </m:ctrlPr>
+                            </m:mPr>
+                            <m:mr>
+                              <m:e>
+                                <m:r>
+                                  <w:rPr>
+                                    <w:rFonts w:ascii="Cambria Math" w:hAnsi="Cambria Math"/>
+                                  </w:rPr>
+                                  <m:t>44</m:t>
+                                </m:r>
+                              </m:e>
+                              <m:e>
+                                <m:r>
+                                  <w:rPr>
+                                    <w:rFonts w:ascii="Cambria Math" w:hAnsi="Cambria Math"/>
+                                  </w:rPr>
+                                  <m:t>36</m:t>
+                                </m:r>
+                              </m:e>
+                            </m:mr>
+                          </m:m>
+                        </m:e>
+                      </m:mr>
+                      <m:mr>
+                        <m:e>
+                          <m:m>
+                            <m:mPr>
+                              <m:mcs>
+                                <m:mc>
+                                  <m:mcPr>
+                                    <m:count m:val="2"/>
+                                    <m:mcJc m:val="center"/>
+                                  </m:mcPr>
+                                </m:mc>
+                              </m:mcs>
+                              <m:ctrlPr>
+                                <w:rPr>
+                                  <w:rFonts w:ascii="Cambria Math" w:hAnsi="Cambria Math"/>
+                                  <w:i/>
+                                </w:rPr>
+                              </m:ctrlPr>
+                            </m:mPr>
+                            <m:mr>
+                              <m:e>
+                                <m:r>
+                                  <w:rPr>
+                                    <w:rFonts w:ascii="Cambria Math" w:hAnsi="Cambria Math"/>
+                                  </w:rPr>
+                                  <m:t>12</m:t>
+                                </m:r>
+                              </m:e>
+                              <m:e>
+                                <m:r>
+                                  <w:rPr>
+                                    <w:rFonts w:ascii="Cambria Math" w:hAnsi="Cambria Math"/>
+                                  </w:rPr>
+                                  <m:t>85</m:t>
+                                </m:r>
+                              </m:e>
+                            </m:mr>
+                          </m:m>
+                        </m:e>
+                      </m:mr>
+                    </m:m>
+                  </m:e>
+                  <m:e>
+                    <m:m>
+                      <m:mPr>
+                        <m:mcs>
+                          <m:mc>
+                            <m:mcPr>
+                              <m:count m:val="1"/>
+                              <m:mcJc m:val="center"/>
+                            </m:mcPr>
+                          </m:mc>
+                        </m:mcs>
+                        <m:ctrlPr>
+                          <w:rPr>
+                            <w:rFonts w:ascii="Cambria Math" w:hAnsi="Cambria Math"/>
+                            <w:i/>
+                          </w:rPr>
+                        </m:ctrlPr>
+                      </m:mPr>
+                      <m:mr>
+                        <m:e>
+                          <m:m>
+                            <m:mPr>
+                              <m:mcs>
+                                <m:mc>
+                                  <m:mcPr>
+                                    <m:count m:val="2"/>
+                                    <m:mcJc m:val="center"/>
+                                  </m:mcPr>
+                                </m:mc>
+                              </m:mcs>
+                              <m:ctrlPr>
+                                <w:rPr>
+                                  <w:rFonts w:ascii="Cambria Math" w:hAnsi="Cambria Math"/>
+                                  <w:i/>
+                                </w:rPr>
+                              </m:ctrlPr>
+                            </m:mPr>
+                            <m:mr>
+                              <m:e>
+                                <m:r>
+                                  <w:rPr>
+                                    <w:rFonts w:ascii="Cambria Math" w:hAnsi="Cambria Math"/>
+                                  </w:rPr>
+                                  <m:t>1</m:t>
+                                </m:r>
+                              </m:e>
+                              <m:e>
+                                <m:r>
+                                  <w:rPr>
+                                    <w:rFonts w:ascii="Cambria Math" w:hAnsi="Cambria Math"/>
+                                  </w:rPr>
+                                  <m:t>111</m:t>
+                                </m:r>
+                              </m:e>
+                            </m:mr>
+                          </m:m>
+                        </m:e>
+                      </m:mr>
+                      <m:mr>
+                        <m:e>
+                          <m:m>
+                            <m:mPr>
+                              <m:mcs>
+                                <m:mc>
+                                  <m:mcPr>
+                                    <m:count m:val="2"/>
+                                    <m:mcJc m:val="center"/>
+                                  </m:mcPr>
+                                </m:mc>
+                              </m:mcs>
+                              <m:ctrlPr>
+                                <w:rPr>
+                                  <w:rFonts w:ascii="Cambria Math" w:hAnsi="Cambria Math"/>
+                                  <w:i/>
+                                </w:rPr>
+                              </m:ctrlPr>
+                            </m:mPr>
+                            <m:mr>
+                              <m:e>
+                                <m:r>
+                                  <w:rPr>
+                                    <w:rFonts w:ascii="Cambria Math" w:hAnsi="Cambria Math"/>
+                                  </w:rPr>
+                                  <m:t>74</m:t>
+                                </m:r>
+                              </m:e>
+                              <m:e>
+                                <m:r>
+                                  <w:rPr>
+                                    <w:rFonts w:ascii="Cambria Math" w:hAnsi="Cambria Math"/>
+                                  </w:rPr>
+                                  <m:t>98</m:t>
+                                </m:r>
+                              </m:e>
+                            </m:mr>
+                          </m:m>
+                        </m:e>
+                      </m:mr>
+                      <m:mr>
+                        <m:e>
+                          <m:m>
+                            <m:mPr>
+                              <m:mcs>
+                                <m:mc>
+                                  <m:mcPr>
+                                    <m:count m:val="2"/>
+                                    <m:mcJc m:val="center"/>
+                                  </m:mcPr>
+                                </m:mc>
+                              </m:mcs>
+                              <m:ctrlPr>
+                                <w:rPr>
+                                  <w:rFonts w:ascii="Cambria Math" w:hAnsi="Cambria Math"/>
+                                  <w:i/>
+                                </w:rPr>
+                              </m:ctrlPr>
+                            </m:mPr>
+                            <m:mr>
+                              <m:e>
+                                <m:r>
+                                  <w:rPr>
+                                    <w:rFonts w:ascii="Cambria Math" w:hAnsi="Cambria Math"/>
+                                  </w:rPr>
+                                  <m:t>40</m:t>
+                                </m:r>
+                              </m:e>
+                              <m:e>
+                                <m:r>
+                                  <w:rPr>
+                                    <w:rFonts w:ascii="Cambria Math" w:hAnsi="Cambria Math"/>
+                                  </w:rPr>
+                                  <m:t>156</m:t>
+                                </m:r>
+                              </m:e>
+                            </m:mr>
+                          </m:m>
+                        </m:e>
+                      </m:mr>
+                    </m:m>
+                  </m:e>
+                </m:mr>
+              </m:m>
+              <m:r>
+                <w:rPr>
+                  <w:rFonts w:ascii="Cambria Math" w:hAnsi="Cambria Math"/>
+                </w:rPr>
+                <m:t xml:space="preserve"> </m:t>
+              </m:r>
+            </m:e>
+          </m:d>
+        </m:oMath>
+      </m:oMathPara>
+    </w:p>
+    <w:p/>
+    <w:p>
+      <w:r>
+        <w:t xml:space="preserve">Using the SVD function to decompose the above matrix </w:t>
+      </w:r>
+      <m:oMath>
+        <m:r>
+          <m:rPr>
+            <m:sty m:val="bi"/>
+          </m:rPr>
+          <w:rPr>
+            <w:rFonts w:ascii="Cambria Math" w:hAnsi="Cambria Math"/>
+          </w:rPr>
+          <m:t>X</m:t>
+        </m:r>
+      </m:oMath>
+      <w:r>
+        <w:t xml:space="preserve"> </w:t>
+      </w:r>
+      <w:r>
+        <w:t xml:space="preserve">into the three matrices in the SVD equation and subsequently multiplying the </w:t>
+      </w:r>
+      <w:r>
+        <w:rPr>
+          <w:b/>
+          <w:i/>
+        </w:rPr>
+        <w:t>U</w:t>
+      </w:r>
+      <w:r>
+        <w:rPr>
+          <w:b/>
+          <w:i/>
+        </w:rPr>
+        <w:t xml:space="preserve"> </w:t>
+      </w:r>
+      <w:r>
+        <w:t xml:space="preserve">and </w:t>
+      </w:r>
+      <w:r>
+        <w:rPr>
+          <w:b/>
+          <w:i/>
+        </w:rPr>
+        <w:t>S</w:t>
+      </w:r>
+      <w:r>
+        <w:t xml:space="preserve"> matrixes, the following matrix is obtained.</w:t>
+      </w:r>
+    </w:p>
+    <w:p>
+      <m:oMathPara>
+        <m:oMath>
+          <m:sSub>
+            <m:sSubPr>
+              <m:ctrlPr>
+                <w:rPr>
+                  <w:rFonts w:ascii="Cambria Math" w:hAnsi="Cambria Math"/>
+                  <w:b/>
+                  <w:i/>
+                </w:rPr>
+              </m:ctrlPr>
+            </m:sSubPr>
+            <m:e>
+              <m:r>
+                <m:rPr>
+                  <m:sty m:val="bi"/>
+                </m:rPr>
+                <w:rPr>
+                  <w:rFonts w:ascii="Cambria Math" w:hAnsi="Cambria Math"/>
+                </w:rPr>
+                <m:t>X</m:t>
+              </m:r>
+            </m:e>
+            <m:sub>
+              <m:r>
+                <m:rPr>
+                  <m:sty m:val="bi"/>
+                </m:rPr>
+                <w:rPr>
+                  <w:rFonts w:ascii="Cambria Math" w:hAnsi="Cambria Math"/>
+                </w:rPr>
+                <m:t>SVD</m:t>
+              </m:r>
+            </m:sub>
+          </m:sSub>
+          <m:r>
+            <m:rPr>
+              <m:sty m:val="bi"/>
+            </m:rPr>
+            <w:rPr>
+              <w:rFonts w:ascii="Cambria Math" w:hAnsi="Cambria Math"/>
+            </w:rPr>
+            <m:t>=</m:t>
+          </m:r>
+          <m:d>
+            <m:dPr>
+              <m:begChr m:val="["/>
+              <m:endChr m:val="]"/>
+              <m:ctrlPr>
+                <w:rPr>
+                  <w:rFonts w:ascii="Cambria Math" w:hAnsi="Cambria Math"/>
+                  <w:i/>
+                </w:rPr>
+              </m:ctrlPr>
+            </m:dPr>
+            <m:e>
+              <m:r>
+                <w:rPr>
+                  <w:rFonts w:ascii="Cambria Math" w:hAnsi="Cambria Math"/>
+                </w:rPr>
+                <m:t xml:space="preserve"> </m:t>
+              </m:r>
+              <m:m>
+                <m:mPr>
+                  <m:mcs>
+                    <m:mc>
+                      <m:mcPr>
+                        <m:count m:val="2"/>
+                        <m:mcJc m:val="center"/>
+                      </m:mcPr>
+                    </m:mc>
+                  </m:mcs>
+                  <m:ctrlPr>
+                    <w:rPr>
+                      <w:rFonts w:ascii="Cambria Math" w:hAnsi="Cambria Math"/>
+                      <w:i/>
+                    </w:rPr>
+                  </m:ctrlPr>
+                </m:mPr>
+                <m:mr>
+                  <m:e>
+                    <m:m>
+                      <m:mPr>
+                        <m:mcs>
+                          <m:mc>
+                            <m:mcPr>
+                              <m:count m:val="1"/>
+                              <m:mcJc m:val="center"/>
+                            </m:mcPr>
+                          </m:mc>
+                        </m:mcs>
+                        <m:ctrlPr>
+                          <w:rPr>
+                            <w:rFonts w:ascii="Cambria Math" w:hAnsi="Cambria Math"/>
+                            <w:i/>
+                          </w:rPr>
+                        </m:ctrlPr>
+                      </m:mPr>
+                      <m:mr>
+                        <m:e>
+                          <m:m>
+                            <m:mPr>
+                              <m:mcs>
+                                <m:mc>
+                                  <m:mcPr>
+                                    <m:count m:val="2"/>
+                                    <m:mcJc m:val="center"/>
+                                  </m:mcPr>
+                                </m:mc>
+                              </m:mcs>
+                              <m:ctrlPr>
+                                <w:rPr>
+                                  <w:rFonts w:ascii="Cambria Math" w:hAnsi="Cambria Math"/>
+                                  <w:i/>
+                                </w:rPr>
+                              </m:ctrlPr>
+                            </m:mPr>
+                            <m:mr>
+                              <m:e>
+                                <m:r>
+                                  <w:rPr>
+                                    <w:rFonts w:ascii="Cambria Math" w:hAnsi="Cambria Math"/>
+                                  </w:rPr>
+                                  <m:t>-</m:t>
+                                </m:r>
+                                <m:r>
+                                  <w:rPr>
+                                    <w:rFonts w:ascii="Cambria Math" w:hAnsi="Cambria Math"/>
+                                  </w:rPr>
+                                  <m:t>1.085</m:t>
+                                </m:r>
+                              </m:e>
+                              <m:e>
+                                <m:r>
+                                  <w:rPr>
+                                    <w:rFonts w:ascii="Cambria Math" w:hAnsi="Cambria Math"/>
+                                  </w:rPr>
+                                  <m:t>-0.420</m:t>
+                                </m:r>
+                              </m:e>
+                            </m:mr>
+                          </m:m>
+                        </m:e>
+                      </m:mr>
+                      <m:mr>
+                        <m:e>
+                          <m:m>
+                            <m:mPr>
+                              <m:mcs>
+                                <m:mc>
+                                  <m:mcPr>
+                                    <m:count m:val="2"/>
+                                    <m:mcJc m:val="center"/>
+                                  </m:mcPr>
+                                </m:mc>
+                              </m:mcs>
+                              <m:ctrlPr>
+                                <w:rPr>
+                                  <w:rFonts w:ascii="Cambria Math" w:hAnsi="Cambria Math"/>
+                                  <w:i/>
+                                </w:rPr>
+                              </m:ctrlPr>
+                            </m:mPr>
+                            <m:mr>
+                              <m:e>
+                                <m:r>
+                                  <w:rPr>
+                                    <w:rFonts w:ascii="Cambria Math" w:hAnsi="Cambria Math"/>
+                                  </w:rPr>
+                                  <m:t>-0.201</m:t>
+                                </m:r>
+                              </m:e>
+                              <m:e>
+                                <m:r>
+                                  <w:rPr>
+                                    <w:rFonts w:ascii="Cambria Math" w:hAnsi="Cambria Math"/>
+                                  </w:rPr>
+                                  <m:t>0.500</m:t>
+                                </m:r>
+                              </m:e>
+                            </m:mr>
+                          </m:m>
+                        </m:e>
+                      </m:mr>
+                    </m:m>
+                  </m:e>
+                  <m:e>
+                    <m:m>
+                      <m:mPr>
+                        <m:mcs>
+                          <m:mc>
+                            <m:mcPr>
+                              <m:count m:val="1"/>
+                              <m:mcJc m:val="center"/>
+                            </m:mcPr>
+                          </m:mc>
+                        </m:mcs>
+                        <m:ctrlPr>
+                          <w:rPr>
+                            <w:rFonts w:ascii="Cambria Math" w:hAnsi="Cambria Math"/>
+                            <w:i/>
+                          </w:rPr>
+                        </m:ctrlPr>
+                      </m:mPr>
+                      <m:mr>
+                        <m:e>
+                          <m:m>
+                            <m:mPr>
+                              <m:mcs>
+                                <m:mc>
+                                  <m:mcPr>
+                                    <m:count m:val="2"/>
+                                    <m:mcJc m:val="center"/>
+                                  </m:mcPr>
+                                </m:mc>
+                              </m:mcs>
+                              <m:ctrlPr>
+                                <w:rPr>
+                                  <w:rFonts w:ascii="Cambria Math" w:hAnsi="Cambria Math"/>
+                                  <w:i/>
+                                </w:rPr>
+                              </m:ctrlPr>
+                            </m:mPr>
+                            <m:mr>
+                              <m:e>
+                                <m:r>
+                                  <w:rPr>
+                                    <w:rFonts w:ascii="Cambria Math" w:hAnsi="Cambria Math"/>
+                                  </w:rPr>
+                                  <m:t>0.644</m:t>
+                                </m:r>
+                              </m:e>
+                              <m:e>
+                                <m:r>
+                                  <w:rPr>
+                                    <w:rFonts w:ascii="Cambria Math" w:hAnsi="Cambria Math"/>
+                                  </w:rPr>
+                                  <m:t>0.169</m:t>
+                                </m:r>
+                              </m:e>
+                            </m:mr>
+                          </m:m>
+                        </m:e>
+                      </m:mr>
+                      <m:mr>
+                        <m:e>
+                          <m:m>
+                            <m:mPr>
+                              <m:mcs>
+                                <m:mc>
+                                  <m:mcPr>
+                                    <m:count m:val="2"/>
+                                    <m:mcJc m:val="center"/>
+                                  </m:mcPr>
+                                </m:mc>
+                              </m:mcs>
+                              <m:ctrlPr>
+                                <w:rPr>
+                                  <w:rFonts w:ascii="Cambria Math" w:hAnsi="Cambria Math"/>
+                                  <w:i/>
+                                </w:rPr>
+                              </m:ctrlPr>
+                            </m:mPr>
+                            <m:mr>
+                              <m:e>
+                                <m:r>
+                                  <w:rPr>
+                                    <w:rFonts w:ascii="Cambria Math" w:hAnsi="Cambria Math"/>
+                                  </w:rPr>
+                                  <m:t>1.046</m:t>
+                                </m:r>
+                              </m:e>
+                              <m:e>
+                                <m:r>
+                                  <w:rPr>
+                                    <w:rFonts w:ascii="Cambria Math" w:hAnsi="Cambria Math"/>
+                                  </w:rPr>
+                                  <m:t>-0.147</m:t>
+                                </m:r>
+                              </m:e>
+                            </m:mr>
+                          </m:m>
+                        </m:e>
+                      </m:mr>
+                    </m:m>
+                  </m:e>
+                </m:mr>
+                <m:mr>
+                  <m:e>
+                    <m:m>
+                      <m:mPr>
+                        <m:mcs>
+                          <m:mc>
+                            <m:mcPr>
+                              <m:count m:val="1"/>
+                              <m:mcJc m:val="center"/>
+                            </m:mcPr>
+                          </m:mc>
+                        </m:mcs>
+                        <m:ctrlPr>
+                          <w:rPr>
+                            <w:rFonts w:ascii="Cambria Math" w:hAnsi="Cambria Math"/>
+                            <w:i/>
+                          </w:rPr>
+                        </m:ctrlPr>
+                      </m:mPr>
+                      <m:mr>
+                        <m:e>
+                          <m:r>
+                            <w:rPr>
+                              <w:rFonts w:ascii="Cambria Math" w:hAnsi="Cambria Math"/>
+                            </w:rPr>
+                            <m:t xml:space="preserve">    </m:t>
+                          </m:r>
+                          <m:m>
+                            <m:mPr>
+                              <m:mcs>
+                                <m:mc>
+                                  <m:mcPr>
+                                    <m:count m:val="2"/>
+                                    <m:mcJc m:val="center"/>
+                                  </m:mcPr>
+                                </m:mc>
+                              </m:mcs>
+                              <m:ctrlPr>
+                                <w:rPr>
+                                  <w:rFonts w:ascii="Cambria Math" w:hAnsi="Cambria Math"/>
+                                  <w:i/>
+                                </w:rPr>
+                              </m:ctrlPr>
+                            </m:mPr>
+                            <m:mr>
+                              <m:e>
+                                <m:r>
+                                  <w:rPr>
+                                    <w:rFonts w:ascii="Cambria Math" w:hAnsi="Cambria Math"/>
+                                  </w:rPr>
+                                  <m:t>0.134</m:t>
+                                </m:r>
+                              </m:e>
+                              <m:e>
+                                <m:r>
+                                  <w:rPr>
+                                    <w:rFonts w:ascii="Cambria Math" w:hAnsi="Cambria Math"/>
+                                  </w:rPr>
+                                  <m:t xml:space="preserve"> 2.108</m:t>
+                                </m:r>
+                              </m:e>
+                            </m:mr>
+                          </m:m>
+                        </m:e>
+                      </m:mr>
+                      <m:mr>
+                        <m:e>
+                          <m:m>
+                            <m:mPr>
+                              <m:mcs>
+                                <m:mc>
+                                  <m:mcPr>
+                                    <m:count m:val="2"/>
+                                    <m:mcJc m:val="center"/>
+                                  </m:mcPr>
+                                </m:mc>
+                              </m:mcs>
+                              <m:ctrlPr>
+                                <w:rPr>
+                                  <w:rFonts w:ascii="Cambria Math" w:hAnsi="Cambria Math"/>
+                                  <w:i/>
+                                </w:rPr>
+                              </m:ctrlPr>
+                            </m:mPr>
+                            <m:mr>
+                              <m:e>
+                                <m:r>
+                                  <w:rPr>
+                                    <w:rFonts w:ascii="Cambria Math" w:hAnsi="Cambria Math"/>
+                                  </w:rPr>
+                                  <m:t>-1.406</m:t>
+                                </m:r>
+                              </m:e>
+                              <m:e>
+                                <m:r>
+                                  <w:rPr>
+                                    <w:rFonts w:ascii="Cambria Math" w:hAnsi="Cambria Math"/>
+                                  </w:rPr>
+                                  <m:t>-1.251</m:t>
+                                </m:r>
+                              </m:e>
+                            </m:mr>
+                          </m:m>
+                        </m:e>
+                      </m:mr>
+                      <m:mr>
+                        <m:e>
+                          <m:m>
+                            <m:mPr>
+                              <m:mcs>
+                                <m:mc>
+                                  <m:mcPr>
+                                    <m:count m:val="2"/>
+                                    <m:mcJc m:val="center"/>
+                                  </m:mcPr>
+                                </m:mc>
+                              </m:mcs>
+                              <m:ctrlPr>
+                                <w:rPr>
+                                  <w:rFonts w:ascii="Cambria Math" w:hAnsi="Cambria Math"/>
+                                  <w:i/>
+                                </w:rPr>
+                              </m:ctrlPr>
+                            </m:mPr>
+                            <m:mr>
+                              <m:e>
+                                <m:r>
+                                  <w:rPr>
+                                    <w:rFonts w:ascii="Cambria Math" w:hAnsi="Cambria Math"/>
+                                  </w:rPr>
+                                  <m:t>2.559</m:t>
+                                </m:r>
+                              </m:e>
+                              <m:e>
+                                <m:r>
+                                  <w:rPr>
+                                    <w:rFonts w:ascii="Cambria Math" w:hAnsi="Cambria Math"/>
+                                  </w:rPr>
+                                  <m:t>-0.937</m:t>
+                                </m:r>
+                              </m:e>
+                            </m:mr>
+                          </m:m>
+                        </m:e>
+                      </m:mr>
+                    </m:m>
+                  </m:e>
+                  <m:e>
+                    <m:m>
+                      <m:mPr>
+                        <m:mcs>
+                          <m:mc>
+                            <m:mcPr>
+                              <m:count m:val="1"/>
+                              <m:mcJc m:val="center"/>
+                            </m:mcPr>
+                          </m:mc>
+                        </m:mcs>
+                        <m:ctrlPr>
+                          <w:rPr>
+                            <w:rFonts w:ascii="Cambria Math" w:hAnsi="Cambria Math"/>
+                            <w:i/>
+                          </w:rPr>
+                        </m:ctrlPr>
+                      </m:mPr>
+                      <m:mr>
+                        <m:e>
+                          <m:m>
+                            <m:mPr>
+                              <m:mcs>
+                                <m:mc>
+                                  <m:mcPr>
+                                    <m:count m:val="2"/>
+                                    <m:mcJc m:val="center"/>
+                                  </m:mcPr>
+                                </m:mc>
+                              </m:mcs>
+                              <m:ctrlPr>
+                                <w:rPr>
+                                  <w:rFonts w:ascii="Cambria Math" w:hAnsi="Cambria Math"/>
+                                  <w:i/>
+                                </w:rPr>
+                              </m:ctrlPr>
+                            </m:mPr>
+                            <m:mr>
+                              <m:e>
+                                <m:r>
+                                  <w:rPr>
+                                    <w:rFonts w:ascii="Cambria Math" w:hAnsi="Cambria Math"/>
+                                  </w:rPr>
+                                  <m:t>-0.701</m:t>
+                                </m:r>
+                              </m:e>
+                              <m:e>
+                                <m:r>
+                                  <w:rPr>
+                                    <w:rFonts w:ascii="Cambria Math" w:hAnsi="Cambria Math"/>
+                                  </w:rPr>
+                                  <m:t>0.033</m:t>
+                                </m:r>
+                              </m:e>
+                            </m:mr>
+                          </m:m>
+                        </m:e>
+                      </m:mr>
+                      <m:mr>
+                        <m:e>
+                          <m:m>
+                            <m:mPr>
+                              <m:mcs>
+                                <m:mc>
+                                  <m:mcPr>
+                                    <m:count m:val="2"/>
+                                    <m:mcJc m:val="center"/>
+                                  </m:mcPr>
+                                </m:mc>
+                              </m:mcs>
+                              <m:ctrlPr>
+                                <w:rPr>
+                                  <w:rFonts w:ascii="Cambria Math" w:hAnsi="Cambria Math"/>
+                                  <w:i/>
+                                </w:rPr>
+                              </m:ctrlPr>
+                            </m:mPr>
+                            <m:mr>
+                              <m:e>
+                                <m:r>
+                                  <w:rPr>
+                                    <w:rFonts w:ascii="Cambria Math" w:hAnsi="Cambria Math"/>
+                                  </w:rPr>
+                                  <m:t>-0.911</m:t>
+                                </m:r>
+                              </m:e>
+                              <m:e>
+                                <m:r>
+                                  <w:rPr>
+                                    <w:rFonts w:ascii="Cambria Math" w:hAnsi="Cambria Math"/>
+                                  </w:rPr>
+                                  <m:t>-0.073</m:t>
+                                </m:r>
+                              </m:e>
+                            </m:mr>
+                          </m:m>
+                        </m:e>
+                      </m:mr>
+                      <m:mr>
+                        <m:e>
+                          <m:m>
+                            <m:mPr>
+                              <m:mcs>
+                                <m:mc>
+                                  <m:mcPr>
+                                    <m:count m:val="2"/>
+                                    <m:mcJc m:val="center"/>
+                                  </m:mcPr>
+                                </m:mc>
+                              </m:mcs>
+                              <m:ctrlPr>
+                                <w:rPr>
+                                  <w:rFonts w:ascii="Cambria Math" w:hAnsi="Cambria Math"/>
+                                  <w:i/>
+                                </w:rPr>
+                              </m:ctrlPr>
+                            </m:mPr>
+                            <m:mr>
+                              <m:e>
+                                <m:r>
+                                  <w:rPr>
+                                    <w:rFonts w:ascii="Cambria Math" w:hAnsi="Cambria Math"/>
+                                  </w:rPr>
+                                  <m:t>-0.099</m:t>
+                                </m:r>
+                              </m:e>
+                              <m:e>
+                                <m:r>
+                                  <w:rPr>
+                                    <w:rFonts w:ascii="Cambria Math" w:hAnsi="Cambria Math"/>
+                                  </w:rPr>
+                                  <m:t>0.018</m:t>
+                                </m:r>
+                              </m:e>
+                            </m:mr>
+                          </m:m>
+                        </m:e>
+                      </m:mr>
+                    </m:m>
+                  </m:e>
+                </m:mr>
+              </m:m>
+              <m:r>
+                <w:rPr>
+                  <w:rFonts w:ascii="Cambria Math" w:hAnsi="Cambria Math"/>
+                </w:rPr>
+                <m:t xml:space="preserve"> </m:t>
+              </m:r>
+            </m:e>
+          </m:d>
+        </m:oMath>
+      </m:oMathPara>
+    </w:p>
+    <w:p/>
+    <w:p>
+      <w:r>
+        <w:t xml:space="preserve">Then using the </w:t>
+      </w:r>
+      <w:r>
+        <w:rPr>
+          <w:i/>
+        </w:rPr>
+        <w:t>sklearn</w:t>
+      </w:r>
+      <w:r>
+        <w:t xml:space="preserve"> decomposition library for the PCA function on the original data matrix and subsequently transforming the results into the PC-space, the following matrix is obtained.</w:t>
+      </w:r>
+    </w:p>
+    <w:p/>
+    <w:p>
+      <m:oMathPara>
+        <m:oMath>
+          <m:sSub>
+            <m:sSubPr>
+              <m:ctrlPr>
+                <w:rPr>
+                  <w:rFonts w:ascii="Cambria Math" w:hAnsi="Cambria Math"/>
+                  <w:b/>
+                  <w:i/>
+                </w:rPr>
+              </m:ctrlPr>
+            </m:sSubPr>
+            <m:e>
+              <m:r>
+                <m:rPr>
+                  <m:sty m:val="bi"/>
+                </m:rPr>
+                <w:rPr>
+                  <w:rFonts w:ascii="Cambria Math" w:hAnsi="Cambria Math"/>
+                </w:rPr>
+                <m:t>X</m:t>
+              </m:r>
+            </m:e>
+            <m:sub>
+              <m:r>
+                <m:rPr>
+                  <m:sty m:val="bi"/>
+                </m:rPr>
+                <w:rPr>
+                  <w:rFonts w:ascii="Cambria Math" w:hAnsi="Cambria Math"/>
+                </w:rPr>
+                <m:t>PCA</m:t>
+              </m:r>
+            </m:sub>
+          </m:sSub>
+          <m:r>
+            <m:rPr>
+              <m:sty m:val="bi"/>
+            </m:rPr>
+            <w:rPr>
+              <w:rFonts w:ascii="Cambria Math" w:hAnsi="Cambria Math"/>
+            </w:rPr>
+            <m:t>=</m:t>
+          </m:r>
+          <m:d>
+            <m:dPr>
+              <m:begChr m:val="["/>
+              <m:endChr m:val="]"/>
+              <m:ctrlPr>
+                <w:rPr>
+                  <w:rFonts w:ascii="Cambria Math" w:hAnsi="Cambria Math"/>
+                  <w:i/>
+                </w:rPr>
+              </m:ctrlPr>
+            </m:dPr>
+            <m:e>
+              <m:r>
+                <w:rPr>
+                  <w:rFonts w:ascii="Cambria Math" w:hAnsi="Cambria Math"/>
+                </w:rPr>
+                <m:t xml:space="preserve"> </m:t>
+              </m:r>
+              <m:m>
+                <m:mPr>
+                  <m:mcs>
+                    <m:mc>
+                      <m:mcPr>
+                        <m:count m:val="2"/>
+                        <m:mcJc m:val="center"/>
+                      </m:mcPr>
+                    </m:mc>
+                  </m:mcs>
+                  <m:ctrlPr>
+                    <w:rPr>
+                      <w:rFonts w:ascii="Cambria Math" w:hAnsi="Cambria Math"/>
+                      <w:i/>
+                    </w:rPr>
+                  </m:ctrlPr>
+                </m:mPr>
+                <m:mr>
+                  <m:e>
+                    <m:m>
+                      <m:mPr>
+                        <m:mcs>
+                          <m:mc>
+                            <m:mcPr>
+                              <m:count m:val="1"/>
+                              <m:mcJc m:val="center"/>
+                            </m:mcPr>
+                          </m:mc>
+                        </m:mcs>
+                        <m:ctrlPr>
+                          <w:rPr>
+                            <w:rFonts w:ascii="Cambria Math" w:hAnsi="Cambria Math"/>
+                            <w:i/>
+                          </w:rPr>
+                        </m:ctrlPr>
+                      </m:mPr>
+                      <m:mr>
+                        <m:e>
+                          <m:m>
+                            <m:mPr>
+                              <m:mcs>
+                                <m:mc>
+                                  <m:mcPr>
+                                    <m:count m:val="2"/>
+                                    <m:mcJc m:val="center"/>
+                                  </m:mcPr>
+                                </m:mc>
+                              </m:mcs>
+                              <m:ctrlPr>
+                                <w:rPr>
+                                  <w:rFonts w:ascii="Cambria Math" w:hAnsi="Cambria Math"/>
+                                  <w:i/>
+                                </w:rPr>
+                              </m:ctrlPr>
+                            </m:mPr>
+                            <m:mr>
+                              <m:e>
+                                <m:r>
+                                  <w:rPr>
+                                    <w:rFonts w:ascii="Cambria Math" w:hAnsi="Cambria Math"/>
+                                  </w:rPr>
+                                  <m:t>-</m:t>
+                                </m:r>
+                                <m:r>
+                                  <w:rPr>
+                                    <w:rFonts w:ascii="Cambria Math" w:hAnsi="Cambria Math"/>
+                                  </w:rPr>
+                                  <m:t>1.085</m:t>
+                                </m:r>
+                              </m:e>
+                              <m:e>
+                                <m:r>
+                                  <w:rPr>
+                                    <w:rFonts w:ascii="Cambria Math" w:hAnsi="Cambria Math"/>
+                                  </w:rPr>
+                                  <m:t>-0.420</m:t>
+                                </m:r>
+                              </m:e>
+                            </m:mr>
+                          </m:m>
+                        </m:e>
+                      </m:mr>
+                      <m:mr>
+                        <m:e>
+                          <m:m>
+                            <m:mPr>
+                              <m:mcs>
+                                <m:mc>
+                                  <m:mcPr>
+                                    <m:count m:val="2"/>
+                                    <m:mcJc m:val="center"/>
+                                  </m:mcPr>
+                                </m:mc>
+                              </m:mcs>
+                              <m:ctrlPr>
+                                <w:rPr>
+                                  <w:rFonts w:ascii="Cambria Math" w:hAnsi="Cambria Math"/>
+                                  <w:i/>
+                                </w:rPr>
+                              </m:ctrlPr>
+                            </m:mPr>
+                            <m:mr>
+                              <m:e>
+                                <m:r>
+                                  <w:rPr>
+                                    <w:rFonts w:ascii="Cambria Math" w:hAnsi="Cambria Math"/>
+                                  </w:rPr>
+                                  <m:t>-0.201</m:t>
+                                </m:r>
+                              </m:e>
+                              <m:e>
+                                <m:r>
+                                  <w:rPr>
+                                    <w:rFonts w:ascii="Cambria Math" w:hAnsi="Cambria Math"/>
+                                  </w:rPr>
+                                  <m:t>0.500</m:t>
+                                </m:r>
+                              </m:e>
+                            </m:mr>
+                          </m:m>
+                        </m:e>
+                      </m:mr>
+                    </m:m>
+                  </m:e>
+                  <m:e>
+                    <m:m>
+                      <m:mPr>
+                        <m:mcs>
+                          <m:mc>
+                            <m:mcPr>
+                              <m:count m:val="1"/>
+                              <m:mcJc m:val="center"/>
+                            </m:mcPr>
+                          </m:mc>
+                        </m:mcs>
+                        <m:ctrlPr>
+                          <w:rPr>
+                            <w:rFonts w:ascii="Cambria Math" w:hAnsi="Cambria Math"/>
+                            <w:i/>
+                          </w:rPr>
+                        </m:ctrlPr>
+                      </m:mPr>
+                      <m:mr>
+                        <m:e>
+                          <m:m>
+                            <m:mPr>
+                              <m:mcs>
+                                <m:mc>
+                                  <m:mcPr>
+                                    <m:count m:val="2"/>
+                                    <m:mcJc m:val="center"/>
+                                  </m:mcPr>
+                                </m:mc>
+                              </m:mcs>
+                              <m:ctrlPr>
+                                <w:rPr>
+                                  <w:rFonts w:ascii="Cambria Math" w:hAnsi="Cambria Math"/>
+                                  <w:i/>
+                                </w:rPr>
+                              </m:ctrlPr>
+                            </m:mPr>
+                            <m:mr>
+                              <m:e>
+                                <m:r>
+                                  <w:rPr>
+                                    <w:rFonts w:ascii="Cambria Math" w:hAnsi="Cambria Math"/>
+                                  </w:rPr>
+                                  <m:t>0.644</m:t>
+                                </m:r>
+                              </m:e>
+                              <m:e>
+                                <m:r>
+                                  <w:rPr>
+                                    <w:rFonts w:ascii="Cambria Math" w:hAnsi="Cambria Math"/>
+                                  </w:rPr>
+                                  <m:t>0.169</m:t>
+                                </m:r>
+                              </m:e>
+                            </m:mr>
+                          </m:m>
+                        </m:e>
+                      </m:mr>
+                      <m:mr>
+                        <m:e>
+                          <m:m>
+                            <m:mPr>
+                              <m:mcs>
+                                <m:mc>
+                                  <m:mcPr>
+                                    <m:count m:val="2"/>
+                                    <m:mcJc m:val="center"/>
+                                  </m:mcPr>
+                                </m:mc>
+                              </m:mcs>
+                              <m:ctrlPr>
+                                <w:rPr>
+                                  <w:rFonts w:ascii="Cambria Math" w:hAnsi="Cambria Math"/>
+                                  <w:i/>
+                                </w:rPr>
+                              </m:ctrlPr>
+                            </m:mPr>
+                            <m:mr>
+                              <m:e>
+                                <m:r>
+                                  <w:rPr>
+                                    <w:rFonts w:ascii="Cambria Math" w:hAnsi="Cambria Math"/>
+                                  </w:rPr>
+                                  <m:t>1.046</m:t>
+                                </m:r>
+                              </m:e>
+                              <m:e>
+                                <m:r>
+                                  <w:rPr>
+                                    <w:rFonts w:ascii="Cambria Math" w:hAnsi="Cambria Math"/>
+                                  </w:rPr>
+                                  <m:t>-0.147</m:t>
+                                </m:r>
+                              </m:e>
+                            </m:mr>
+                          </m:m>
+                        </m:e>
+                      </m:mr>
+                    </m:m>
+                  </m:e>
+                </m:mr>
+                <m:mr>
+                  <m:e>
+                    <m:m>
+                      <m:mPr>
+                        <m:mcs>
+                          <m:mc>
+                            <m:mcPr>
+                              <m:count m:val="1"/>
+                              <m:mcJc m:val="center"/>
+                            </m:mcPr>
+                          </m:mc>
+                        </m:mcs>
+                        <m:ctrlPr>
+                          <w:rPr>
+                            <w:rFonts w:ascii="Cambria Math" w:hAnsi="Cambria Math"/>
+                            <w:i/>
+                          </w:rPr>
+                        </m:ctrlPr>
+                      </m:mPr>
+                      <m:mr>
+                        <m:e>
+                          <m:m>
+                            <m:mPr>
+                              <m:mcs>
+                                <m:mc>
+                                  <m:mcPr>
+                                    <m:count m:val="2"/>
+                                    <m:mcJc m:val="center"/>
+                                  </m:mcPr>
+                                </m:mc>
+                              </m:mcs>
+                              <m:ctrlPr>
+                                <w:rPr>
+                                  <w:rFonts w:ascii="Cambria Math" w:hAnsi="Cambria Math"/>
+                                  <w:i/>
+                                </w:rPr>
+                              </m:ctrlPr>
+                            </m:mPr>
+                            <m:mr>
+                              <m:e>
+                                <m:r>
+                                  <w:rPr>
+                                    <w:rFonts w:ascii="Cambria Math" w:hAnsi="Cambria Math"/>
+                                  </w:rPr>
+                                  <m:t>0.134</m:t>
+                                </m:r>
+                              </m:e>
+                              <m:e>
+                                <m:r>
+                                  <w:rPr>
+                                    <w:rFonts w:ascii="Cambria Math" w:hAnsi="Cambria Math"/>
+                                  </w:rPr>
+                                  <m:t>2.108</m:t>
+                                </m:r>
+                              </m:e>
+                            </m:mr>
+                          </m:m>
+                        </m:e>
+                      </m:mr>
+                      <m:mr>
+                        <m:e>
+                          <m:m>
+                            <m:mPr>
+                              <m:mcs>
+                                <m:mc>
+                                  <m:mcPr>
+                                    <m:count m:val="2"/>
+                                    <m:mcJc m:val="center"/>
+                                  </m:mcPr>
+                                </m:mc>
+                              </m:mcs>
+                              <m:ctrlPr>
+                                <w:rPr>
+                                  <w:rFonts w:ascii="Cambria Math" w:hAnsi="Cambria Math"/>
+                                  <w:i/>
+                                </w:rPr>
+                              </m:ctrlPr>
+                            </m:mPr>
+                            <m:mr>
+                              <m:e>
+                                <m:r>
+                                  <w:rPr>
+                                    <w:rFonts w:ascii="Cambria Math" w:hAnsi="Cambria Math"/>
+                                  </w:rPr>
+                                  <m:t>-1.406</m:t>
+                                </m:r>
+                              </m:e>
+                              <m:e>
+                                <m:r>
+                                  <w:rPr>
+                                    <w:rFonts w:ascii="Cambria Math" w:hAnsi="Cambria Math"/>
+                                  </w:rPr>
+                                  <m:t>-1.251</m:t>
+                                </m:r>
+                              </m:e>
+                            </m:mr>
+                          </m:m>
+                        </m:e>
+                      </m:mr>
+                      <m:mr>
+                        <m:e>
+                          <m:m>
+                            <m:mPr>
+                              <m:mcs>
+                                <m:mc>
+                                  <m:mcPr>
+                                    <m:count m:val="2"/>
+                                    <m:mcJc m:val="center"/>
+                                  </m:mcPr>
+                                </m:mc>
+                              </m:mcs>
+                              <m:ctrlPr>
+                                <w:rPr>
+                                  <w:rFonts w:ascii="Cambria Math" w:hAnsi="Cambria Math"/>
+                                  <w:i/>
+                                </w:rPr>
+                              </m:ctrlPr>
+                            </m:mPr>
+                            <m:mr>
+                              <m:e>
+                                <m:r>
+                                  <w:rPr>
+                                    <w:rFonts w:ascii="Cambria Math" w:hAnsi="Cambria Math"/>
+                                  </w:rPr>
+                                  <m:t>2.559</m:t>
+                                </m:r>
+                              </m:e>
+                              <m:e>
+                                <m:r>
+                                  <w:rPr>
+                                    <w:rFonts w:ascii="Cambria Math" w:hAnsi="Cambria Math"/>
+                                  </w:rPr>
+                                  <m:t>-0.937</m:t>
+                                </m:r>
+                              </m:e>
+                            </m:mr>
+                          </m:m>
+                        </m:e>
+                      </m:mr>
+                    </m:m>
+                  </m:e>
+                  <m:e>
+                    <m:m>
+                      <m:mPr>
+                        <m:mcs>
+                          <m:mc>
+                            <m:mcPr>
+                              <m:count m:val="1"/>
+                              <m:mcJc m:val="center"/>
+                            </m:mcPr>
+                          </m:mc>
+                        </m:mcs>
+                        <m:ctrlPr>
+                          <w:rPr>
+                            <w:rFonts w:ascii="Cambria Math" w:hAnsi="Cambria Math"/>
+                            <w:i/>
+                          </w:rPr>
+                        </m:ctrlPr>
+                      </m:mPr>
+                      <m:mr>
+                        <m:e>
+                          <m:m>
+                            <m:mPr>
+                              <m:mcs>
+                                <m:mc>
+                                  <m:mcPr>
+                                    <m:count m:val="2"/>
+                                    <m:mcJc m:val="center"/>
+                                  </m:mcPr>
+                                </m:mc>
+                              </m:mcs>
+                              <m:ctrlPr>
+                                <w:rPr>
+                                  <w:rFonts w:ascii="Cambria Math" w:hAnsi="Cambria Math"/>
+                                  <w:i/>
+                                </w:rPr>
+                              </m:ctrlPr>
+                            </m:mPr>
+                            <m:mr>
+                              <m:e>
+                                <m:r>
+                                  <w:rPr>
+                                    <w:rFonts w:ascii="Cambria Math" w:hAnsi="Cambria Math"/>
+                                  </w:rPr>
+                                  <m:t>-0.701</m:t>
+                                </m:r>
+                              </m:e>
+                              <m:e>
+                                <m:r>
+                                  <w:rPr>
+                                    <w:rFonts w:ascii="Cambria Math" w:hAnsi="Cambria Math"/>
+                                  </w:rPr>
+                                  <m:t>0.033</m:t>
+                                </m:r>
+                              </m:e>
+                            </m:mr>
+                          </m:m>
+                        </m:e>
+                      </m:mr>
+                      <m:mr>
+                        <m:e>
+                          <m:m>
+                            <m:mPr>
+                              <m:mcs>
+                                <m:mc>
+                                  <m:mcPr>
+                                    <m:count m:val="2"/>
+                                    <m:mcJc m:val="center"/>
+                                  </m:mcPr>
+                                </m:mc>
+                              </m:mcs>
+                              <m:ctrlPr>
+                                <w:rPr>
+                                  <w:rFonts w:ascii="Cambria Math" w:hAnsi="Cambria Math"/>
+                                  <w:i/>
+                                </w:rPr>
+                              </m:ctrlPr>
+                            </m:mPr>
+                            <m:mr>
+                              <m:e>
+                                <m:r>
+                                  <w:rPr>
+                                    <w:rFonts w:ascii="Cambria Math" w:hAnsi="Cambria Math"/>
+                                  </w:rPr>
+                                  <m:t>-0.911</m:t>
+                                </m:r>
+                              </m:e>
+                              <m:e>
+                                <m:r>
+                                  <w:rPr>
+                                    <w:rFonts w:ascii="Cambria Math" w:hAnsi="Cambria Math"/>
+                                  </w:rPr>
+                                  <m:t>-0.073</m:t>
+                                </m:r>
+                              </m:e>
+                            </m:mr>
+                          </m:m>
+                        </m:e>
+                      </m:mr>
+                      <m:mr>
+                        <m:e>
+                          <m:m>
+                            <m:mPr>
+                              <m:mcs>
+                                <m:mc>
+                                  <m:mcPr>
+                                    <m:count m:val="2"/>
+                                    <m:mcJc m:val="center"/>
+                                  </m:mcPr>
+                                </m:mc>
+                              </m:mcs>
+                              <m:ctrlPr>
+                                <w:rPr>
+                                  <w:rFonts w:ascii="Cambria Math" w:hAnsi="Cambria Math"/>
+                                  <w:i/>
+                                </w:rPr>
+                              </m:ctrlPr>
+                            </m:mPr>
+                            <m:mr>
+                              <m:e>
+                                <m:r>
+                                  <w:rPr>
+                                    <w:rFonts w:ascii="Cambria Math" w:hAnsi="Cambria Math"/>
+                                  </w:rPr>
+                                  <m:t>-0.099</m:t>
+                                </m:r>
+                              </m:e>
+                              <m:e>
+                                <m:r>
+                                  <w:rPr>
+                                    <w:rFonts w:ascii="Cambria Math" w:hAnsi="Cambria Math"/>
+                                  </w:rPr>
+                                  <m:t>0.018</m:t>
+                                </m:r>
+                              </m:e>
+                            </m:mr>
+                          </m:m>
+                        </m:e>
+                      </m:mr>
+                    </m:m>
+                  </m:e>
+                </m:mr>
+              </m:m>
+              <m:r>
+                <w:rPr>
+                  <w:rFonts w:ascii="Cambria Math" w:hAnsi="Cambria Math"/>
+                </w:rPr>
+                <m:t xml:space="preserve"> </m:t>
+              </m:r>
+            </m:e>
+          </m:d>
+        </m:oMath>
+      </m:oMathPara>
+    </w:p>
+    <w:p/>
+    <w:p>
+      <w:r>
+        <w:t xml:space="preserve">The results when comparing the two resulting matrices shows the matrices are identical. </w:t>
+      </w:r>
+      <w:r>
+        <w:t>This provides confidence in the usefulness and correctness of using th</w:t>
+      </w:r>
+      <w:r>
+        <w:t xml:space="preserve">e singular values from the SVD method. </w:t>
+      </w:r>
+      <w:r>
+        <w:t xml:space="preserve"> </w:t>
+      </w:r>
+    </w:p>
+    <w:p>
+      <w:r>
+        <w:t>Upon calculating these values, the amount of variance explained by each PC can be used to calc</w:t>
+      </w:r>
+      <w:r>
+        <w:t>ul</w:t>
+      </w:r>
+      <w:r>
+        <w:t xml:space="preserve">ate the appropriate of number PCs or dimensions to use for the k-Means portion. </w:t>
+      </w:r>
+      <w:r>
+        <w:t>A common approach is to choose an amount of variance to be explained by the lower-dimensioned matrix, say 90%,</w:t>
+      </w:r>
+      <w:r>
+        <w:t xml:space="preserve"> or choose a parameter where the variance slope changes drastically, called the </w:t>
+      </w:r>
+      <w:r>
+        <w:rPr>
+          <w:i/>
+        </w:rPr>
+        <w:t>Elbow Method</w:t>
+      </w:r>
+      <w:r>
+        <w:t xml:space="preserve">. </w:t>
+      </w:r>
+      <w:r>
+        <w:t>Both of these approaches uses a</w:t>
+      </w:r>
+      <w:r>
+        <w:rPr>
+          <w:i/>
+        </w:rPr>
+        <w:t xml:space="preserve"> Scree graph</w:t>
+      </w:r>
+      <w:r>
+        <w:rPr>
+          <w:i/>
+        </w:rPr>
+        <w:t>,</w:t>
+      </w:r>
+      <w:r>
+        <w:t xml:space="preserve"> which plots the variance explained per each PC, or eigenvector, kept for analysis</w:t>
+      </w:r>
+      <w:r>
+        <w:t>. The</w:t>
+      </w:r>
+      <w:r>
+        <w:t xml:space="preserve"> graph looks similar to an inverse function </w:t>
+      </w:r>
+      <m:oMath>
+        <m:f>
+          <m:fPr>
+            <m:ctrlPr>
+              <w:rPr>
+                <w:rFonts w:ascii="Cambria Math" w:hAnsi="Cambria Math"/>
+                <w:i/>
+              </w:rPr>
+            </m:ctrlPr>
+          </m:fPr>
+          <m:num>
+            <m:r>
+              <w:rPr>
+                <w:rFonts w:ascii="Cambria Math" w:hAnsi="Cambria Math"/>
+              </w:rPr>
+              <m:t>1</m:t>
+            </m:r>
+          </m:num>
+          <m:den>
+            <m:r>
+              <w:rPr>
+                <w:rFonts w:ascii="Cambria Math" w:hAnsi="Cambria Math"/>
+              </w:rPr>
+              <m:t>x</m:t>
+            </m:r>
+          </m:den>
+        </m:f>
+      </m:oMath>
+      <w:r>
+        <w:t xml:space="preserve"> , where the first PC contains the highest variance explained and decreases as the number of PCs employed increases. This graph is created later in this report and used to choose the appropriate number of the PCs to utilize. </w:t>
+      </w:r>
+    </w:p>
+    <w:p>
+      <w:pPr>
+        <w:pStyle w:val="Heading2"/>
+      </w:pPr>
+      <w:r>
+        <w:t>1.2 k-Means Clustering</w:t>
+      </w:r>
+    </w:p>
+    <w:p/>
+    <w:p>
+      <w:pPr>
+        <w:pStyle w:val="Heading1"/>
+      </w:pPr>
+      <w:r>
+        <w:t>2 Data Exploration</w:t>
+      </w:r>
+    </w:p>
+    <w:p>
+      <w:r>
+        <w:t>Prior to performing dimensionality reduction</w:t>
+      </w:r>
+      <w:r>
+        <w:t xml:space="preserve">, it is highly suggested to mean-center each feature in the data. If, for example, the variance of the data greatly vary then they can affect the PCs’ direction. Furthermore, preprocessing the data to a mean-centered and </w:t>
+      </w:r>
+      <w:r>
+        <w:rPr>
+          <w:i/>
+        </w:rPr>
+        <w:t>z</w:t>
+      </w:r>
+      <w:r>
+        <w:t xml:space="preserve">-standardized dataset allows for multiple features to be analyze on the same scale, where features with comparatively large units will not necessarily have a greater impact than smaller unit features. </w:t>
+      </w:r>
       <w:bookmarkStart w:id="0" w:name="_GoBack"/>
       <w:bookmarkEnd w:id="0"/>
+      <w:r>
+        <w:t xml:space="preserve"> </w:t>
+      </w:r>
     </w:p>
+    <w:p>
+      <w:pPr>
+        <w:pStyle w:val="Heading1"/>
+      </w:pPr>
+      <w:r>
+        <w:lastRenderedPageBreak/>
+        <w:t>3 Data Analysis</w:t>
+      </w:r>
+    </w:p>
+    <w:p/>
     <w:sectPr>
       <w:pgSz w:w="12240" w:h="15840"/>
       <w:pgMar w:top="1440" w:right="1440" w:bottom="1440" w:left="1440" w:header="720" w:footer="720" w:gutter="0"/>
@@ -1146,11 +3128,11 @@
     <w:uiPriority w:val="9"/>
     <w:unhideWhenUsed/>
     <w:qFormat/>
-    <w:rsid w:val="00F22536"/>
+    <w:rsid w:val="00365FE1"/>
     <w:pPr>
       <w:keepNext/>
       <w:keepLines/>
-      <w:spacing w:before="120" w:after="240"/>
+      <w:spacing w:before="240" w:after="200"/>
       <w:outlineLvl w:val="1"/>
     </w:pPr>
     <w:rPr>
@@ -1164,7 +3146,6 @@
   <w:style w:type="character" w:default="1" w:styleId="DefaultParagraphFont">
     <w:name w:val="Default Paragraph Font"/>
     <w:uiPriority w:val="1"/>
-    <w:semiHidden/>
     <w:unhideWhenUsed/>
   </w:style>
   <w:style w:type="table" w:default="1" w:styleId="TableNormal">
@@ -1207,7 +3188,7 @@
     <w:basedOn w:val="DefaultParagraphFont"/>
     <w:link w:val="Heading2"/>
     <w:uiPriority w:val="9"/>
-    <w:rsid w:val="00F22536"/>
+    <w:rsid w:val="00365FE1"/>
     <w:rPr>
       <w:rFonts w:ascii="Cambria" w:eastAsiaTheme="majorEastAsia" w:hAnsi="Cambria" w:cstheme="majorBidi"/>
       <w:b/>
@@ -1478,11 +3459,11 @@
     <w:uiPriority w:val="9"/>
     <w:unhideWhenUsed/>
     <w:qFormat/>
-    <w:rsid w:val="00F22536"/>
+    <w:rsid w:val="00365FE1"/>
     <w:pPr>
       <w:keepNext/>
       <w:keepLines/>
-      <w:spacing w:before="120" w:after="240"/>
+      <w:spacing w:before="240" w:after="200"/>
       <w:outlineLvl w:val="1"/>
     </w:pPr>
     <w:rPr>
@@ -1496,7 +3477,6 @@
   <w:style w:type="character" w:default="1" w:styleId="DefaultParagraphFont">
     <w:name w:val="Default Paragraph Font"/>
     <w:uiPriority w:val="1"/>
-    <w:semiHidden/>
     <w:unhideWhenUsed/>
   </w:style>
   <w:style w:type="table" w:default="1" w:styleId="TableNormal">
@@ -1539,7 +3519,7 @@
     <w:basedOn w:val="DefaultParagraphFont"/>
     <w:link w:val="Heading2"/>
     <w:uiPriority w:val="9"/>
-    <w:rsid w:val="00F22536"/>
+    <w:rsid w:val="00365FE1"/>
     <w:rPr>
       <w:rFonts w:ascii="Cambria" w:eastAsiaTheme="majorEastAsia" w:hAnsi="Cambria" w:cstheme="majorBidi"/>
       <w:b/>

</xml_diff>